<commit_message>
Removed old files from the repo.
</commit_message>
<xml_diff>
--- a/brandenburg_john_gitLink.docx
+++ b/brandenburg_john_gitLink.docx
@@ -8,7 +8,18 @@
           <w:rPr>
             <w:rStyle w:val="Hyperlink"/>
           </w:rPr>
-          <w:t>https://github.com</w:t>
+          <w:t>https://github.com/jmbburg26/MiUAssignments.git</w:t>
+        </w:r>
+      </w:hyperlink>
+    </w:p>
+    <w:p/>
+    <w:p>
+      <w:hyperlink r:id="rId6" w:history="1">
+        <w:r>
+          <w:rPr>
+            <w:rStyle w:val="Hyperlink"/>
+          </w:rPr>
+          <w:t>https://github.com/jmbburg26</w:t>
         </w:r>
         <w:bookmarkStart w:id="0" w:name="_GoBack"/>
         <w:bookmarkEnd w:id="0"/>
@@ -16,13 +27,7 @@
           <w:rPr>
             <w:rStyle w:val="Hyperlink"/>
           </w:rPr>
-          <w:t>/</w:t>
-        </w:r>
-        <w:r>
-          <w:rPr>
-            <w:rStyle w:val="Hyperlink"/>
-          </w:rPr>
-          <w:t>jmbburg26/MiUAssignments.git</w:t>
+          <w:t>/MiUAssignments</w:t>
         </w:r>
       </w:hyperlink>
     </w:p>

</xml_diff>

<commit_message>
Started adding jqmobile to the app.
</commit_message>
<xml_diff>
--- a/brandenburg_john_gitLink.docx
+++ b/brandenburg_john_gitLink.docx
@@ -8,18 +8,7 @@
           <w:rPr>
             <w:rStyle w:val="Hyperlink"/>
           </w:rPr>
-          <w:t>https://github.com/jmbburg26/MiUAssignments.git</w:t>
-        </w:r>
-      </w:hyperlink>
-    </w:p>
-    <w:p/>
-    <w:p>
-      <w:hyperlink r:id="rId6" w:history="1">
-        <w:r>
-          <w:rPr>
-            <w:rStyle w:val="Hyperlink"/>
-          </w:rPr>
-          <w:t>https://github.com/jmbburg26</w:t>
+          <w:t>https://github.com/jmbburg26/MiUAssignments.</w:t>
         </w:r>
         <w:bookmarkStart w:id="0" w:name="_GoBack"/>
         <w:bookmarkEnd w:id="0"/>
@@ -27,7 +16,7 @@
           <w:rPr>
             <w:rStyle w:val="Hyperlink"/>
           </w:rPr>
-          <w:t>/MiUAssignments</w:t>
+          <w:t>git</w:t>
         </w:r>
       </w:hyperlink>
     </w:p>

</xml_diff>

<commit_message>
Started adding the Add Item form to the GOLD app
</commit_message>
<xml_diff>
--- a/brandenburg_john_gitLink.docx
+++ b/brandenburg_john_gitLink.docx
@@ -2,21 +2,20 @@
 <file path=word/document.xml><?xml version="1.0" encoding="utf-8"?>
 <w:document xmlns:wpc="http://schemas.microsoft.com/office/word/2010/wordprocessingCanvas" xmlns:mo="http://schemas.microsoft.com/office/mac/office/2008/main" xmlns:mc="http://schemas.openxmlformats.org/markup-compatibility/2006" xmlns:mv="urn:schemas-microsoft-com:mac:vml" xmlns:o="urn:schemas-microsoft-com:office:office" xmlns:r="http://schemas.openxmlformats.org/officeDocument/2006/relationships" xmlns:m="http://schemas.openxmlformats.org/officeDocument/2006/math" xmlns:v="urn:schemas-microsoft-com:vml" xmlns:wp14="http://schemas.microsoft.com/office/word/2010/wordprocessingDrawing" xmlns:wp="http://schemas.openxmlformats.org/drawingml/2006/wordprocessingDrawing" xmlns:w10="urn:schemas-microsoft-com:office:word" xmlns:w="http://schemas.openxmlformats.org/wordprocessingml/2006/main" xmlns:w14="http://schemas.microsoft.com/office/word/2010/wordml" xmlns:wpg="http://schemas.microsoft.com/office/word/2010/wordprocessingGroup" xmlns:wpi="http://schemas.microsoft.com/office/word/2010/wordprocessingInk" xmlns:wne="http://schemas.microsoft.com/office/word/2006/wordml" xmlns:wps="http://schemas.microsoft.com/office/word/2010/wordprocessingShape" mc:Ignorable="w14 wp14">
   <w:body>
+    <w:p>
+      <w:r>
+        <w:t>John Brandenburg</w:t>
+      </w:r>
+      <w:bookmarkStart w:id="0" w:name="_GoBack"/>
+      <w:bookmarkEnd w:id="0"/>
+    </w:p>
     <w:p>
       <w:hyperlink r:id="rId5" w:history="1">
         <w:r>
           <w:rPr>
             <w:rStyle w:val="Hyperlink"/>
           </w:rPr>
-          <w:t>https://github.com/jmbburg26/MiUAssignments.</w:t>
-        </w:r>
-        <w:bookmarkStart w:id="0" w:name="_GoBack"/>
-        <w:bookmarkEnd w:id="0"/>
-        <w:r>
-          <w:rPr>
-            <w:rStyle w:val="Hyperlink"/>
-          </w:rPr>
-          <w:t>git</w:t>
+          <w:t>Project 2 GH link</w:t>
         </w:r>
       </w:hyperlink>
     </w:p>

</xml_diff>

<commit_message>
Added radio buttons and select fields to the GOLD app.
</commit_message>
<xml_diff>
--- a/brandenburg_john_gitLink.docx
+++ b/brandenburg_john_gitLink.docx
@@ -6,8 +6,6 @@
       <w:r>
         <w:t>John Brandenburg</w:t>
       </w:r>
-      <w:bookmarkStart w:id="0" w:name="_GoBack"/>
-      <w:bookmarkEnd w:id="0"/>
     </w:p>
     <w:p>
       <w:hyperlink r:id="rId5" w:history="1">
@@ -15,9 +13,11 @@
           <w:rPr>
             <w:rStyle w:val="Hyperlink"/>
           </w:rPr>
-          <w:t>Project 2 GH link</w:t>
+          <w:t>https://github.com/jmbburg26/MiUAssignments.git</w:t>
         </w:r>
       </w:hyperlink>
+      <w:bookmarkStart w:id="0" w:name="_GoBack"/>
+      <w:bookmarkEnd w:id="0"/>
     </w:p>
     <w:sectPr>
       <w:pgSz w:w="12240" w:h="15840"/>

</xml_diff>